<commit_message>
Korekty po uwagach Taty cz.1
</commit_message>
<xml_diff>
--- a/pomocnicze/robocze/Zasoby uczelni wg Leji.docx
+++ b/pomocnicze/robocze/Zasoby uczelni wg Leji.docx
@@ -1,6 +1,6 @@
 
 <file path=word/document.xml><?xml version="1.0" encoding="utf-8"?>
-<w:document xmlns:wpc="http://schemas.microsoft.com/office/word/2010/wordprocessingCanvas" xmlns:cx="http://schemas.microsoft.com/office/drawing/2014/chartex" xmlns:cx1="http://schemas.microsoft.com/office/drawing/2015/9/8/chartex" xmlns:cx2="http://schemas.microsoft.com/office/drawing/2015/10/21/chartex" xmlns:cx3="http://schemas.microsoft.com/office/drawing/2016/5/9/chartex" xmlns:cx4="http://schemas.microsoft.com/office/drawing/2016/5/10/chartex" xmlns:cx5="http://schemas.microsoft.com/office/drawing/2016/5/11/chartex" xmlns:cx6="http://schemas.microsoft.com/office/drawing/2016/5/12/chartex" xmlns:cx7="http://schemas.microsoft.com/office/drawing/2016/5/13/chartex" xmlns:cx8="http://schemas.microsoft.com/office/drawing/2016/5/14/chartex" xmlns:mc="http://schemas.openxmlformats.org/markup-compatibility/2006" xmlns:aink="http://schemas.microsoft.com/office/drawing/2016/ink" xmlns:am3d="http://schemas.microsoft.com/office/drawing/2017/model3d" xmlns:o="urn:schemas-microsoft-com:office:office" xmlns:r="http://schemas.openxmlformats.org/officeDocument/2006/relationships" xmlns:m="http://schemas.openxmlformats.org/officeDocument/2006/math" xmlns:v="urn:schemas-microsoft-com:vml" xmlns:wp14="http://schemas.microsoft.com/office/word/2010/wordprocessingDrawing" xmlns:wp="http://schemas.openxmlformats.org/drawingml/2006/wordprocessingDrawing" xmlns:w10="urn:schemas-microsoft-com:office:word" xmlns:w="http://schemas.openxmlformats.org/wordprocessingml/2006/main" xmlns:w14="http://schemas.microsoft.com/office/word/2010/wordml" xmlns:w15="http://schemas.microsoft.com/office/word/2012/wordml" xmlns:w16cex="http://schemas.microsoft.com/office/word/2018/wordml/cex" xmlns:w16cid="http://schemas.microsoft.com/office/word/2016/wordml/cid" xmlns:w16="http://schemas.microsoft.com/office/word/2018/wordml" xmlns:w16sdtdh="http://schemas.microsoft.com/office/word/2020/wordml/sdtdatahash" xmlns:w16se="http://schemas.microsoft.com/office/word/2015/wordml/symex" xmlns:wpg="http://schemas.microsoft.com/office/word/2010/wordprocessingGroup" xmlns:wpi="http://schemas.microsoft.com/office/word/2010/wordprocessingInk" xmlns:wne="http://schemas.microsoft.com/office/word/2006/wordml" xmlns:wps="http://schemas.microsoft.com/office/word/2010/wordprocessingShape" mc:Ignorable="w14 w15 w16se w16cid w16 w16cex w16sdtdh wp14">
+<w:document xmlns:wpc="http://schemas.microsoft.com/office/word/2010/wordprocessingCanvas" xmlns:cx="http://schemas.microsoft.com/office/drawing/2014/chartex" xmlns:cx1="http://schemas.microsoft.com/office/drawing/2015/9/8/chartex" xmlns:cx2="http://schemas.microsoft.com/office/drawing/2015/10/21/chartex" xmlns:cx3="http://schemas.microsoft.com/office/drawing/2016/5/9/chartex" xmlns:cx4="http://schemas.microsoft.com/office/drawing/2016/5/10/chartex" xmlns:cx5="http://schemas.microsoft.com/office/drawing/2016/5/11/chartex" xmlns:cx6="http://schemas.microsoft.com/office/drawing/2016/5/12/chartex" xmlns:cx7="http://schemas.microsoft.com/office/drawing/2016/5/13/chartex" xmlns:cx8="http://schemas.microsoft.com/office/drawing/2016/5/14/chartex" xmlns:mc="http://schemas.openxmlformats.org/markup-compatibility/2006" xmlns:aink="http://schemas.microsoft.com/office/drawing/2016/ink" xmlns:am3d="http://schemas.microsoft.com/office/drawing/2017/model3d" xmlns:o="urn:schemas-microsoft-com:office:office" xmlns:oel="http://schemas.microsoft.com/office/2019/extlst" xmlns:r="http://schemas.openxmlformats.org/officeDocument/2006/relationships" xmlns:m="http://schemas.openxmlformats.org/officeDocument/2006/math" xmlns:v="urn:schemas-microsoft-com:vml" xmlns:wp14="http://schemas.microsoft.com/office/word/2010/wordprocessingDrawing" xmlns:wp="http://schemas.openxmlformats.org/drawingml/2006/wordprocessingDrawing" xmlns:w10="urn:schemas-microsoft-com:office:word" xmlns:w="http://schemas.openxmlformats.org/wordprocessingml/2006/main" xmlns:w14="http://schemas.microsoft.com/office/word/2010/wordml" xmlns:w15="http://schemas.microsoft.com/office/word/2012/wordml" xmlns:w16cex="http://schemas.microsoft.com/office/word/2018/wordml/cex" xmlns:w16cid="http://schemas.microsoft.com/office/word/2016/wordml/cid" xmlns:w16="http://schemas.microsoft.com/office/word/2018/wordml" xmlns:w16du="http://schemas.microsoft.com/office/word/2023/wordml/word16du" xmlns:w16sdtdh="http://schemas.microsoft.com/office/word/2020/wordml/sdtdatahash" xmlns:w16se="http://schemas.microsoft.com/office/word/2015/wordml/symex" xmlns:wpg="http://schemas.microsoft.com/office/word/2010/wordprocessingGroup" xmlns:wpi="http://schemas.microsoft.com/office/word/2010/wordprocessingInk" xmlns:wne="http://schemas.microsoft.com/office/word/2006/wordml" xmlns:wps="http://schemas.microsoft.com/office/word/2010/wordprocessingShape" mc:Ignorable="w14 w15 w16se w16cid w16 w16cex w16sdtdh w16du wp14">
   <w:body>
     <w:p>
       <w:r>
@@ -560,7 +560,14 @@
                                   <w:sz w:val="20"/>
                                   <w:szCs w:val="20"/>
                                 </w:rPr>
-                                <w:t>Liczba studentów</w:t>
+                                <w:t xml:space="preserve">liczba </w:t>
+                              </w:r>
+                              <w:r>
+                                <w:rPr>
+                                  <w:sz w:val="20"/>
+                                  <w:szCs w:val="20"/>
+                                </w:rPr>
+                                <w:t>studentów</w:t>
                               </w:r>
                             </w:p>
                             <w:p>
@@ -581,7 +588,14 @@
                                   <w:sz w:val="20"/>
                                   <w:szCs w:val="20"/>
                                 </w:rPr>
-                                <w:t>Wielkość kadry</w:t>
+                                <w:t xml:space="preserve">wielkość </w:t>
+                              </w:r>
+                              <w:r>
+                                <w:rPr>
+                                  <w:sz w:val="20"/>
+                                  <w:szCs w:val="20"/>
+                                </w:rPr>
+                                <w:t>kadry</w:t>
                               </w:r>
                             </w:p>
                             <w:p>
@@ -602,7 +616,14 @@
                                   <w:sz w:val="20"/>
                                   <w:szCs w:val="20"/>
                                 </w:rPr>
-                                <w:t>Baza materialna</w:t>
+                                <w:t xml:space="preserve">baza </w:t>
+                              </w:r>
+                              <w:r>
+                                <w:rPr>
+                                  <w:sz w:val="20"/>
+                                  <w:szCs w:val="20"/>
+                                </w:rPr>
+                                <w:t>materialna</w:t>
                               </w:r>
                             </w:p>
                             <w:p>
@@ -623,7 +644,7 @@
                                   <w:sz w:val="20"/>
                                   <w:szCs w:val="20"/>
                                 </w:rPr>
-                                <w:t>Aparatura</w:t>
+                                <w:t>aparatura</w:t>
                               </w:r>
                             </w:p>
                             <w:p>
@@ -644,7 +665,7 @@
                                   <w:sz w:val="20"/>
                                   <w:szCs w:val="20"/>
                                 </w:rPr>
-                                <w:t>Finanse</w:t>
+                                <w:t>finanse</w:t>
                               </w:r>
                             </w:p>
                           </w:txbxContent>
@@ -707,7 +728,7 @@
                                   <w:sz w:val="20"/>
                                   <w:szCs w:val="20"/>
                                 </w:rPr>
-                                <w:t xml:space="preserve">Wiedza </w:t>
+                                <w:t xml:space="preserve">wiedza </w:t>
                               </w:r>
                               <w:r>
                                 <w:rPr>
@@ -742,7 +763,14 @@
                                   <w:sz w:val="20"/>
                                   <w:szCs w:val="20"/>
                                 </w:rPr>
-                                <w:t>Umiejętności (doświadczenie, ekspertyzy, technologie)</w:t>
+                                <w:t xml:space="preserve">umiejętności </w:t>
+                              </w:r>
+                              <w:r>
+                                <w:rPr>
+                                  <w:sz w:val="20"/>
+                                  <w:szCs w:val="20"/>
+                                </w:rPr>
+                                <w:t>(doświadczenie, ekspertyzy, technologie)</w:t>
                               </w:r>
                             </w:p>
                             <w:p>
@@ -763,7 +791,7 @@
                                   <w:sz w:val="20"/>
                                   <w:szCs w:val="20"/>
                                 </w:rPr>
-                                <w:t xml:space="preserve">Postawy </w:t>
+                                <w:t xml:space="preserve">postawy </w:t>
                               </w:r>
                               <w:r>
                                 <w:rPr>
@@ -854,7 +882,14 @@
                                   <w:sz w:val="20"/>
                                   <w:szCs w:val="20"/>
                                 </w:rPr>
-                                <w:t>System informacyjny (baza danych, obieg informacji)</w:t>
+                                <w:t>s</w:t>
+                              </w:r>
+                              <w:r>
+                                <w:rPr>
+                                  <w:sz w:val="20"/>
+                                  <w:szCs w:val="20"/>
+                                </w:rPr>
+                                <w:t>ystem informacyjny (baza danych, obieg informacji)</w:t>
                               </w:r>
                             </w:p>
                             <w:p>
@@ -875,7 +910,14 @@
                                   <w:sz w:val="20"/>
                                   <w:szCs w:val="20"/>
                                 </w:rPr>
-                                <w:t>Kultura organizacyjna</w:t>
+                                <w:t xml:space="preserve">kultura </w:t>
+                              </w:r>
+                              <w:r>
+                                <w:rPr>
+                                  <w:sz w:val="20"/>
+                                  <w:szCs w:val="20"/>
+                                </w:rPr>
+                                <w:t>organizacyjna</w:t>
                               </w:r>
                             </w:p>
                             <w:p>
@@ -896,7 +938,7 @@
                                   <w:sz w:val="20"/>
                                   <w:szCs w:val="20"/>
                                 </w:rPr>
-                                <w:t>Standardy</w:t>
+                                <w:t>standardy</w:t>
                               </w:r>
                             </w:p>
                             <w:p>
@@ -917,7 +959,7 @@
                                   <w:sz w:val="20"/>
                                   <w:szCs w:val="20"/>
                                 </w:rPr>
-                                <w:t>Procedury</w:t>
+                                <w:t>procedury</w:t>
                               </w:r>
                             </w:p>
                           </w:txbxContent>
@@ -977,7 +1019,14 @@
                                   <w:sz w:val="20"/>
                                   <w:szCs w:val="20"/>
                                 </w:rPr>
-                                <w:t>Z klientami wewnętrznymi</w:t>
+                                <w:t xml:space="preserve">z </w:t>
+                              </w:r>
+                              <w:r>
+                                <w:rPr>
+                                  <w:sz w:val="20"/>
+                                  <w:szCs w:val="20"/>
+                                </w:rPr>
+                                <w:t>klientami wewnętrznymi</w:t>
                               </w:r>
                             </w:p>
                             <w:p>
@@ -998,7 +1047,14 @@
                                   <w:sz w:val="20"/>
                                   <w:szCs w:val="20"/>
                                 </w:rPr>
-                                <w:t>Z klientami zewnętrznymi</w:t>
+                                <w:t xml:space="preserve">z </w:t>
+                              </w:r>
+                              <w:r>
+                                <w:rPr>
+                                  <w:sz w:val="20"/>
+                                  <w:szCs w:val="20"/>
+                                </w:rPr>
+                                <w:t>klientami zewnętrznymi</w:t>
                               </w:r>
                             </w:p>
                           </w:txbxContent>
@@ -1379,7 +1435,14 @@
                             <w:sz w:val="20"/>
                             <w:szCs w:val="20"/>
                           </w:rPr>
-                          <w:t>Liczba studentów</w:t>
+                          <w:t xml:space="preserve">liczba </w:t>
+                        </w:r>
+                        <w:r>
+                          <w:rPr>
+                            <w:sz w:val="20"/>
+                            <w:szCs w:val="20"/>
+                          </w:rPr>
+                          <w:t>studentów</w:t>
                         </w:r>
                       </w:p>
                       <w:p>
@@ -1400,7 +1463,14 @@
                             <w:sz w:val="20"/>
                             <w:szCs w:val="20"/>
                           </w:rPr>
-                          <w:t>Wielkość kadry</w:t>
+                          <w:t xml:space="preserve">wielkość </w:t>
+                        </w:r>
+                        <w:r>
+                          <w:rPr>
+                            <w:sz w:val="20"/>
+                            <w:szCs w:val="20"/>
+                          </w:rPr>
+                          <w:t>kadry</w:t>
                         </w:r>
                       </w:p>
                       <w:p>
@@ -1421,7 +1491,14 @@
                             <w:sz w:val="20"/>
                             <w:szCs w:val="20"/>
                           </w:rPr>
-                          <w:t>Baza materialna</w:t>
+                          <w:t xml:space="preserve">baza </w:t>
+                        </w:r>
+                        <w:r>
+                          <w:rPr>
+                            <w:sz w:val="20"/>
+                            <w:szCs w:val="20"/>
+                          </w:rPr>
+                          <w:t>materialna</w:t>
                         </w:r>
                       </w:p>
                       <w:p>
@@ -1442,7 +1519,7 @@
                             <w:sz w:val="20"/>
                             <w:szCs w:val="20"/>
                           </w:rPr>
-                          <w:t>Aparatura</w:t>
+                          <w:t>aparatura</w:t>
                         </w:r>
                       </w:p>
                       <w:p>
@@ -1463,7 +1540,7 @@
                             <w:sz w:val="20"/>
                             <w:szCs w:val="20"/>
                           </w:rPr>
-                          <w:t>Finanse</w:t>
+                          <w:t>finanse</w:t>
                         </w:r>
                       </w:p>
                     </w:txbxContent>
@@ -1501,7 +1578,7 @@
                             <w:sz w:val="20"/>
                             <w:szCs w:val="20"/>
                           </w:rPr>
-                          <w:t xml:space="preserve">Wiedza </w:t>
+                          <w:t xml:space="preserve">wiedza </w:t>
                         </w:r>
                         <w:r>
                           <w:rPr>
@@ -1536,7 +1613,14 @@
                             <w:sz w:val="20"/>
                             <w:szCs w:val="20"/>
                           </w:rPr>
-                          <w:t>Umiejętności (doświadczenie, ekspertyzy, technologie)</w:t>
+                          <w:t xml:space="preserve">umiejętności </w:t>
+                        </w:r>
+                        <w:r>
+                          <w:rPr>
+                            <w:sz w:val="20"/>
+                            <w:szCs w:val="20"/>
+                          </w:rPr>
+                          <w:t>(doświadczenie, ekspertyzy, technologie)</w:t>
                         </w:r>
                       </w:p>
                       <w:p>
@@ -1557,7 +1641,7 @@
                             <w:sz w:val="20"/>
                             <w:szCs w:val="20"/>
                           </w:rPr>
-                          <w:t xml:space="preserve">Postawy </w:t>
+                          <w:t xml:space="preserve">postawy </w:t>
                         </w:r>
                         <w:r>
                           <w:rPr>
@@ -1623,7 +1707,14 @@
                             <w:sz w:val="20"/>
                             <w:szCs w:val="20"/>
                           </w:rPr>
-                          <w:t>System informacyjny (baza danych, obieg informacji)</w:t>
+                          <w:t>s</w:t>
+                        </w:r>
+                        <w:r>
+                          <w:rPr>
+                            <w:sz w:val="20"/>
+                            <w:szCs w:val="20"/>
+                          </w:rPr>
+                          <w:t>ystem informacyjny (baza danych, obieg informacji)</w:t>
                         </w:r>
                       </w:p>
                       <w:p>
@@ -1644,7 +1735,14 @@
                             <w:sz w:val="20"/>
                             <w:szCs w:val="20"/>
                           </w:rPr>
-                          <w:t>Kultura organizacyjna</w:t>
+                          <w:t xml:space="preserve">kultura </w:t>
+                        </w:r>
+                        <w:r>
+                          <w:rPr>
+                            <w:sz w:val="20"/>
+                            <w:szCs w:val="20"/>
+                          </w:rPr>
+                          <w:t>organizacyjna</w:t>
                         </w:r>
                       </w:p>
                       <w:p>
@@ -1665,7 +1763,7 @@
                             <w:sz w:val="20"/>
                             <w:szCs w:val="20"/>
                           </w:rPr>
-                          <w:t>Standardy</w:t>
+                          <w:t>standardy</w:t>
                         </w:r>
                       </w:p>
                       <w:p>
@@ -1686,7 +1784,7 @@
                             <w:sz w:val="20"/>
                             <w:szCs w:val="20"/>
                           </w:rPr>
-                          <w:t>Procedury</w:t>
+                          <w:t>procedury</w:t>
                         </w:r>
                       </w:p>
                     </w:txbxContent>
@@ -1721,7 +1819,14 @@
                             <w:sz w:val="20"/>
                             <w:szCs w:val="20"/>
                           </w:rPr>
-                          <w:t>Z klientami wewnętrznymi</w:t>
+                          <w:t xml:space="preserve">z </w:t>
+                        </w:r>
+                        <w:r>
+                          <w:rPr>
+                            <w:sz w:val="20"/>
+                            <w:szCs w:val="20"/>
+                          </w:rPr>
+                          <w:t>klientami wewnętrznymi</w:t>
                         </w:r>
                       </w:p>
                       <w:p>
@@ -1742,7 +1847,14 @@
                             <w:sz w:val="20"/>
                             <w:szCs w:val="20"/>
                           </w:rPr>
-                          <w:t>Z klientami zewnętrznymi</w:t>
+                          <w:t xml:space="preserve">z </w:t>
+                        </w:r>
+                        <w:r>
+                          <w:rPr>
+                            <w:sz w:val="20"/>
+                            <w:szCs w:val="20"/>
+                          </w:rPr>
+                          <w:t>klientami zewnętrznymi</w:t>
                         </w:r>
                       </w:p>
                     </w:txbxContent>
@@ -1782,7 +1894,7 @@
 </file>
 
 <file path=word/numbering.xml><?xml version="1.0" encoding="utf-8"?>
-<w:numbering xmlns:wpc="http://schemas.microsoft.com/office/word/2010/wordprocessingCanvas" xmlns:cx="http://schemas.microsoft.com/office/drawing/2014/chartex" xmlns:cx1="http://schemas.microsoft.com/office/drawing/2015/9/8/chartex" xmlns:cx2="http://schemas.microsoft.com/office/drawing/2015/10/21/chartex" xmlns:cx3="http://schemas.microsoft.com/office/drawing/2016/5/9/chartex" xmlns:cx4="http://schemas.microsoft.com/office/drawing/2016/5/10/chartex" xmlns:cx5="http://schemas.microsoft.com/office/drawing/2016/5/11/chartex" xmlns:cx6="http://schemas.microsoft.com/office/drawing/2016/5/12/chartex" xmlns:cx7="http://schemas.microsoft.com/office/drawing/2016/5/13/chartex" xmlns:cx8="http://schemas.microsoft.com/office/drawing/2016/5/14/chartex" xmlns:mc="http://schemas.openxmlformats.org/markup-compatibility/2006" xmlns:aink="http://schemas.microsoft.com/office/drawing/2016/ink" xmlns:am3d="http://schemas.microsoft.com/office/drawing/2017/model3d" xmlns:o="urn:schemas-microsoft-com:office:office" xmlns:r="http://schemas.openxmlformats.org/officeDocument/2006/relationships" xmlns:m="http://schemas.openxmlformats.org/officeDocument/2006/math" xmlns:v="urn:schemas-microsoft-com:vml" xmlns:wp14="http://schemas.microsoft.com/office/word/2010/wordprocessingDrawing" xmlns:wp="http://schemas.openxmlformats.org/drawingml/2006/wordprocessingDrawing" xmlns:w10="urn:schemas-microsoft-com:office:word" xmlns:w="http://schemas.openxmlformats.org/wordprocessingml/2006/main" xmlns:w14="http://schemas.microsoft.com/office/word/2010/wordml" xmlns:w15="http://schemas.microsoft.com/office/word/2012/wordml" xmlns:w16cex="http://schemas.microsoft.com/office/word/2018/wordml/cex" xmlns:w16cid="http://schemas.microsoft.com/office/word/2016/wordml/cid" xmlns:w16="http://schemas.microsoft.com/office/word/2018/wordml" xmlns:w16sdtdh="http://schemas.microsoft.com/office/word/2020/wordml/sdtdatahash" xmlns:w16se="http://schemas.microsoft.com/office/word/2015/wordml/symex" xmlns:wpg="http://schemas.microsoft.com/office/word/2010/wordprocessingGroup" xmlns:wpi="http://schemas.microsoft.com/office/word/2010/wordprocessingInk" xmlns:wne="http://schemas.microsoft.com/office/word/2006/wordml" xmlns:wps="http://schemas.microsoft.com/office/word/2010/wordprocessingShape" mc:Ignorable="w14 w15 w16se w16cid w16 w16cex w16sdtdh wp14">
+<w:numbering xmlns:wpc="http://schemas.microsoft.com/office/word/2010/wordprocessingCanvas" xmlns:cx="http://schemas.microsoft.com/office/drawing/2014/chartex" xmlns:cx1="http://schemas.microsoft.com/office/drawing/2015/9/8/chartex" xmlns:cx2="http://schemas.microsoft.com/office/drawing/2015/10/21/chartex" xmlns:cx3="http://schemas.microsoft.com/office/drawing/2016/5/9/chartex" xmlns:cx4="http://schemas.microsoft.com/office/drawing/2016/5/10/chartex" xmlns:cx5="http://schemas.microsoft.com/office/drawing/2016/5/11/chartex" xmlns:cx6="http://schemas.microsoft.com/office/drawing/2016/5/12/chartex" xmlns:cx7="http://schemas.microsoft.com/office/drawing/2016/5/13/chartex" xmlns:cx8="http://schemas.microsoft.com/office/drawing/2016/5/14/chartex" xmlns:mc="http://schemas.openxmlformats.org/markup-compatibility/2006" xmlns:aink="http://schemas.microsoft.com/office/drawing/2016/ink" xmlns:am3d="http://schemas.microsoft.com/office/drawing/2017/model3d" xmlns:o="urn:schemas-microsoft-com:office:office" xmlns:oel="http://schemas.microsoft.com/office/2019/extlst" xmlns:r="http://schemas.openxmlformats.org/officeDocument/2006/relationships" xmlns:m="http://schemas.openxmlformats.org/officeDocument/2006/math" xmlns:v="urn:schemas-microsoft-com:vml" xmlns:wp14="http://schemas.microsoft.com/office/word/2010/wordprocessingDrawing" xmlns:wp="http://schemas.openxmlformats.org/drawingml/2006/wordprocessingDrawing" xmlns:w10="urn:schemas-microsoft-com:office:word" xmlns:w="http://schemas.openxmlformats.org/wordprocessingml/2006/main" xmlns:w14="http://schemas.microsoft.com/office/word/2010/wordml" xmlns:w15="http://schemas.microsoft.com/office/word/2012/wordml" xmlns:w16cex="http://schemas.microsoft.com/office/word/2018/wordml/cex" xmlns:w16cid="http://schemas.microsoft.com/office/word/2016/wordml/cid" xmlns:w16="http://schemas.microsoft.com/office/word/2018/wordml" xmlns:w16du="http://schemas.microsoft.com/office/word/2023/wordml/word16du" xmlns:w16sdtdh="http://schemas.microsoft.com/office/word/2020/wordml/sdtdatahash" xmlns:w16se="http://schemas.microsoft.com/office/word/2015/wordml/symex" xmlns:wpg="http://schemas.microsoft.com/office/word/2010/wordprocessingGroup" xmlns:wpi="http://schemas.microsoft.com/office/word/2010/wordprocessingInk" xmlns:wne="http://schemas.microsoft.com/office/word/2006/wordml" xmlns:wps="http://schemas.microsoft.com/office/word/2010/wordprocessingShape" mc:Ignorable="w14 w15 w16se w16cid w16 w16cex w16sdtdh w16du wp14">
   <w:abstractNum w:abstractNumId="0" w15:restartNumberingAfterBreak="0">
     <w:nsid w:val="10CA48E1"/>
     <w:multiLevelType w:val="hybridMultilevel"/>
@@ -2316,23 +2428,23 @@
       </w:rPr>
     </w:lvl>
   </w:abstractNum>
-  <w:num w:numId="1">
+  <w:num w:numId="1" w16cid:durableId="1367487261">
     <w:abstractNumId w:val="1"/>
   </w:num>
-  <w:num w:numId="2">
+  <w:num w:numId="2" w16cid:durableId="953437876">
     <w:abstractNumId w:val="3"/>
   </w:num>
-  <w:num w:numId="3">
+  <w:num w:numId="3" w16cid:durableId="653142340">
     <w:abstractNumId w:val="2"/>
   </w:num>
-  <w:num w:numId="4">
+  <w:num w:numId="4" w16cid:durableId="694237267">
     <w:abstractNumId w:val="0"/>
   </w:num>
 </w:numbering>
 </file>
 
 <file path=word/styles.xml><?xml version="1.0" encoding="utf-8"?>
-<w:styles xmlns:mc="http://schemas.openxmlformats.org/markup-compatibility/2006" xmlns:r="http://schemas.openxmlformats.org/officeDocument/2006/relationships" xmlns:w="http://schemas.openxmlformats.org/wordprocessingml/2006/main" xmlns:w14="http://schemas.microsoft.com/office/word/2010/wordml" xmlns:w15="http://schemas.microsoft.com/office/word/2012/wordml" xmlns:w16cex="http://schemas.microsoft.com/office/word/2018/wordml/cex" xmlns:w16cid="http://schemas.microsoft.com/office/word/2016/wordml/cid" xmlns:w16="http://schemas.microsoft.com/office/word/2018/wordml" xmlns:w16sdtdh="http://schemas.microsoft.com/office/word/2020/wordml/sdtdatahash" xmlns:w16se="http://schemas.microsoft.com/office/word/2015/wordml/symex" mc:Ignorable="w14 w15 w16se w16cid w16 w16cex w16sdtdh">
+<w:styles xmlns:mc="http://schemas.openxmlformats.org/markup-compatibility/2006" xmlns:r="http://schemas.openxmlformats.org/officeDocument/2006/relationships" xmlns:w="http://schemas.openxmlformats.org/wordprocessingml/2006/main" xmlns:w14="http://schemas.microsoft.com/office/word/2010/wordml" xmlns:w15="http://schemas.microsoft.com/office/word/2012/wordml" xmlns:w16cex="http://schemas.microsoft.com/office/word/2018/wordml/cex" xmlns:w16cid="http://schemas.microsoft.com/office/word/2016/wordml/cid" xmlns:w16="http://schemas.microsoft.com/office/word/2018/wordml" xmlns:w16du="http://schemas.microsoft.com/office/word/2023/wordml/word16du" xmlns:w16sdtdh="http://schemas.microsoft.com/office/word/2020/wordml/sdtdatahash" xmlns:w16se="http://schemas.microsoft.com/office/word/2015/wordml/symex" mc:Ignorable="w14 w15 w16se w16cid w16 w16cex w16sdtdh w16du">
   <w:docDefaults>
     <w:rPrDefault>
       <w:rPr>

</xml_diff>